<commit_message>
correção gramatical da capa
</commit_message>
<xml_diff>
--- a/Capa do trabalho.docx
+++ b/Capa do trabalho.docx
@@ -42,25 +42,7 @@
           <w:sz w:val="24"/>
           <w:szCs w:val="24"/>
         </w:rPr>
-        <w:t>CAMPUS</w:t>
-      </w:r>
-      <w:r>
-        <w:rPr>
-          <w:rFonts w:ascii="Times New Roman" w:hAnsi="Times New Roman" w:cs="Times New Roman"/>
-          <w:b/>
-          <w:sz w:val="24"/>
-          <w:szCs w:val="24"/>
-        </w:rPr>
-        <w:t xml:space="preserve"> </w:t>
-      </w:r>
-      <w:r>
-        <w:rPr>
-          <w:rFonts w:ascii="Times New Roman" w:hAnsi="Times New Roman" w:cs="Times New Roman"/>
-          <w:b/>
-          <w:sz w:val="24"/>
-          <w:szCs w:val="24"/>
-        </w:rPr>
-        <w:t>CERRO</w:t>
+        <w:t>CAMPUS CERRO</w:t>
       </w:r>
       <w:proofErr w:type="gramEnd"/>
       <w:r>
@@ -184,20 +166,7 @@
             <w:u w:val="none"/>
             <w:shd w:val="clear" w:color="auto" w:fill="FFFFFF"/>
           </w:rPr>
-          <w:t>O</w:t>
-        </w:r>
-        <w:r>
-          <w:rPr>
-            <w:rStyle w:val="Hyperlink"/>
-            <w:rFonts w:ascii="Times New Roman" w:hAnsi="Times New Roman" w:cs="Times New Roman"/>
-            <w:b/>
-            <w:color w:val="auto"/>
-            <w:sz w:val="24"/>
-            <w:szCs w:val="24"/>
-            <w:u w:val="none"/>
-            <w:shd w:val="clear" w:color="auto" w:fill="FFFFFF"/>
-          </w:rPr>
-          <w:t>lkowski</w:t>
+          <w:t>Olkowski</w:t>
         </w:r>
         <w:proofErr w:type="spellEnd"/>
         <w:r>
@@ -280,443 +249,441 @@
           <w:sz w:val="24"/>
           <w:szCs w:val="24"/>
         </w:rPr>
-        <w:t xml:space="preserve">Cleusa </w:t>
-      </w:r>
-      <w:proofErr w:type="spellStart"/>
-      <w:r>
-        <w:rPr>
-          <w:rFonts w:ascii="Times New Roman" w:hAnsi="Times New Roman" w:cs="Times New Roman"/>
-          <w:b/>
-          <w:sz w:val="24"/>
-          <w:szCs w:val="24"/>
-        </w:rPr>
-        <w:t>Lidane</w:t>
-      </w:r>
-      <w:proofErr w:type="spellEnd"/>
-      <w:r>
-        <w:rPr>
-          <w:rFonts w:ascii="Times New Roman" w:hAnsi="Times New Roman" w:cs="Times New Roman"/>
-          <w:b/>
-          <w:sz w:val="24"/>
-          <w:szCs w:val="24"/>
-        </w:rPr>
-        <w:t xml:space="preserve"> Both</w:t>
-      </w:r>
-    </w:p>
-    <w:p>
-      <w:pPr>
-        <w:spacing w:after="0" w:line="360" w:lineRule="auto"/>
-        <w:jc w:val="center"/>
-        <w:rPr>
-          <w:rFonts w:ascii="Times New Roman" w:hAnsi="Times New Roman" w:cs="Times New Roman"/>
-          <w:b/>
-          <w:sz w:val="24"/>
-          <w:szCs w:val="24"/>
-        </w:rPr>
-      </w:pPr>
-      <w:r>
-        <w:rPr>
-          <w:rFonts w:ascii="Times New Roman" w:hAnsi="Times New Roman" w:cs="Times New Roman"/>
-          <w:b/>
-          <w:sz w:val="24"/>
-          <w:szCs w:val="24"/>
-        </w:rPr>
-        <w:t xml:space="preserve">Débora </w:t>
-      </w:r>
-      <w:proofErr w:type="spellStart"/>
-      <w:r>
-        <w:rPr>
-          <w:rFonts w:ascii="Times New Roman" w:hAnsi="Times New Roman" w:cs="Times New Roman"/>
-          <w:b/>
-          <w:sz w:val="24"/>
-          <w:szCs w:val="24"/>
-        </w:rPr>
-        <w:t>Kélli</w:t>
-      </w:r>
-      <w:proofErr w:type="spellEnd"/>
-      <w:r>
-        <w:rPr>
-          <w:rFonts w:ascii="Times New Roman" w:hAnsi="Times New Roman" w:cs="Times New Roman"/>
-          <w:b/>
-          <w:sz w:val="24"/>
-          <w:szCs w:val="24"/>
-        </w:rPr>
-        <w:t xml:space="preserve"> Freitas de Melo</w:t>
-      </w:r>
-    </w:p>
-    <w:p>
-      <w:pPr>
-        <w:spacing w:after="0" w:line="360" w:lineRule="auto"/>
-        <w:jc w:val="center"/>
-        <w:rPr>
-          <w:rFonts w:ascii="Times New Roman" w:hAnsi="Times New Roman" w:cs="Times New Roman"/>
-          <w:b/>
-          <w:sz w:val="24"/>
-          <w:szCs w:val="24"/>
-        </w:rPr>
-      </w:pPr>
-      <w:r>
-        <w:rPr>
-          <w:rFonts w:ascii="Times New Roman" w:hAnsi="Times New Roman" w:cs="Times New Roman"/>
-          <w:b/>
-          <w:sz w:val="24"/>
-          <w:szCs w:val="24"/>
-        </w:rPr>
-        <w:t xml:space="preserve">Diego </w:t>
-      </w:r>
-      <w:proofErr w:type="spellStart"/>
-      <w:r>
-        <w:rPr>
-          <w:rFonts w:ascii="Times New Roman" w:hAnsi="Times New Roman" w:cs="Times New Roman"/>
-          <w:b/>
-          <w:sz w:val="24"/>
-          <w:szCs w:val="24"/>
-        </w:rPr>
-        <w:t>Bertão</w:t>
-      </w:r>
-      <w:proofErr w:type="spellEnd"/>
-    </w:p>
-    <w:p>
-      <w:pPr>
-        <w:spacing w:after="0" w:line="360" w:lineRule="auto"/>
-        <w:jc w:val="center"/>
-        <w:rPr>
-          <w:rFonts w:ascii="Times New Roman" w:hAnsi="Times New Roman" w:cs="Times New Roman"/>
-          <w:b/>
-          <w:sz w:val="24"/>
-          <w:szCs w:val="24"/>
-        </w:rPr>
-      </w:pPr>
-      <w:r>
-        <w:rPr>
-          <w:rFonts w:ascii="Times New Roman" w:hAnsi="Times New Roman" w:cs="Times New Roman"/>
-          <w:b/>
-          <w:sz w:val="24"/>
-          <w:szCs w:val="24"/>
-        </w:rPr>
-        <w:t xml:space="preserve">Gabriela Lino </w:t>
-      </w:r>
-      <w:proofErr w:type="spellStart"/>
-      <w:r>
-        <w:rPr>
-          <w:rFonts w:ascii="Times New Roman" w:hAnsi="Times New Roman" w:cs="Times New Roman"/>
-          <w:b/>
-          <w:sz w:val="24"/>
-          <w:szCs w:val="24"/>
-        </w:rPr>
-        <w:t>Kleinubing</w:t>
-      </w:r>
-      <w:proofErr w:type="spellEnd"/>
-    </w:p>
-    <w:p>
-      <w:pPr>
-        <w:spacing w:after="0" w:line="360" w:lineRule="auto"/>
-        <w:jc w:val="center"/>
-        <w:rPr>
-          <w:rFonts w:ascii="Times New Roman" w:hAnsi="Times New Roman" w:cs="Times New Roman"/>
-          <w:b/>
-          <w:sz w:val="24"/>
-          <w:szCs w:val="24"/>
-        </w:rPr>
-      </w:pPr>
-    </w:p>
-    <w:p>
-      <w:pPr>
-        <w:spacing w:after="0" w:line="360" w:lineRule="auto"/>
-        <w:jc w:val="center"/>
-        <w:rPr>
-          <w:rFonts w:ascii="Times New Roman" w:hAnsi="Times New Roman" w:cs="Times New Roman"/>
-          <w:b/>
-          <w:sz w:val="24"/>
-          <w:szCs w:val="24"/>
-        </w:rPr>
-      </w:pPr>
-    </w:p>
-    <w:p>
-      <w:pPr>
-        <w:spacing w:after="0" w:line="360" w:lineRule="auto"/>
-        <w:jc w:val="center"/>
-        <w:rPr>
-          <w:rFonts w:ascii="Times New Roman" w:hAnsi="Times New Roman" w:cs="Times New Roman"/>
-          <w:b/>
-          <w:sz w:val="24"/>
-          <w:szCs w:val="24"/>
-        </w:rPr>
-      </w:pPr>
-    </w:p>
-    <w:p>
-      <w:pPr>
-        <w:spacing w:after="0" w:line="360" w:lineRule="auto"/>
-        <w:jc w:val="center"/>
-        <w:rPr>
-          <w:rFonts w:ascii="Times New Roman" w:hAnsi="Times New Roman" w:cs="Times New Roman"/>
-          <w:b/>
-          <w:sz w:val="24"/>
-          <w:szCs w:val="24"/>
-        </w:rPr>
-      </w:pPr>
-    </w:p>
-    <w:p>
-      <w:pPr>
-        <w:spacing w:after="0" w:line="360" w:lineRule="auto"/>
-        <w:jc w:val="center"/>
-        <w:rPr>
-          <w:rFonts w:ascii="Times New Roman" w:hAnsi="Times New Roman" w:cs="Times New Roman"/>
-          <w:b/>
-          <w:sz w:val="24"/>
-          <w:szCs w:val="24"/>
-        </w:rPr>
-      </w:pPr>
-    </w:p>
-    <w:p>
-      <w:pPr>
-        <w:spacing w:after="0" w:line="360" w:lineRule="auto"/>
-        <w:jc w:val="center"/>
-        <w:rPr>
-          <w:rFonts w:ascii="Times New Roman" w:hAnsi="Times New Roman" w:cs="Times New Roman"/>
-          <w:b/>
-          <w:sz w:val="24"/>
-          <w:szCs w:val="24"/>
-        </w:rPr>
-      </w:pPr>
-    </w:p>
-    <w:p>
-      <w:pPr>
-        <w:spacing w:after="0" w:line="360" w:lineRule="auto"/>
-        <w:jc w:val="center"/>
-        <w:rPr>
-          <w:rFonts w:ascii="Times New Roman" w:hAnsi="Times New Roman" w:cs="Times New Roman"/>
-          <w:b/>
-          <w:sz w:val="24"/>
-          <w:szCs w:val="24"/>
-        </w:rPr>
-      </w:pPr>
-    </w:p>
-    <w:p>
-      <w:pPr>
-        <w:spacing w:after="0" w:line="360" w:lineRule="auto"/>
-        <w:jc w:val="center"/>
-        <w:rPr>
-          <w:rFonts w:ascii="Times New Roman" w:hAnsi="Times New Roman" w:cs="Times New Roman"/>
-          <w:b/>
-          <w:sz w:val="24"/>
-          <w:szCs w:val="24"/>
-        </w:rPr>
-      </w:pPr>
-    </w:p>
-    <w:p>
-      <w:pPr>
-        <w:spacing w:after="0" w:line="360" w:lineRule="auto"/>
-        <w:jc w:val="center"/>
-        <w:rPr>
-          <w:rFonts w:ascii="Times New Roman" w:hAnsi="Times New Roman" w:cs="Times New Roman"/>
-          <w:b/>
-          <w:sz w:val="24"/>
-          <w:szCs w:val="24"/>
-        </w:rPr>
-      </w:pPr>
-      <w:r>
-        <w:rPr>
-          <w:rFonts w:ascii="Times New Roman" w:hAnsi="Times New Roman" w:cs="Times New Roman"/>
-          <w:b/>
-          <w:sz w:val="24"/>
-          <w:szCs w:val="24"/>
-        </w:rPr>
-        <w:t>Questionário sobre Mecânica Clássica</w:t>
-      </w:r>
-      <w:r>
-        <w:rPr>
-          <w:rFonts w:ascii="Times New Roman" w:hAnsi="Times New Roman" w:cs="Times New Roman"/>
-          <w:b/>
-          <w:sz w:val="24"/>
-          <w:szCs w:val="24"/>
-        </w:rPr>
-        <w:t xml:space="preserve">: </w:t>
-      </w:r>
-      <w:r>
-        <w:rPr>
-          <w:rFonts w:ascii="Times New Roman" w:hAnsi="Times New Roman" w:cs="Times New Roman"/>
-          <w:b/>
-          <w:sz w:val="24"/>
-          <w:szCs w:val="24"/>
-        </w:rPr>
-        <w:t>Colisões</w:t>
-      </w:r>
-    </w:p>
-    <w:p>
-      <w:pPr>
-        <w:spacing w:after="0" w:line="360" w:lineRule="auto"/>
-        <w:jc w:val="center"/>
-        <w:rPr>
-          <w:rFonts w:ascii="Times New Roman" w:hAnsi="Times New Roman" w:cs="Times New Roman"/>
-          <w:b/>
-          <w:sz w:val="24"/>
-          <w:szCs w:val="24"/>
-        </w:rPr>
-      </w:pPr>
-    </w:p>
-    <w:p>
-      <w:pPr>
-        <w:spacing w:after="0" w:line="360" w:lineRule="auto"/>
-        <w:jc w:val="center"/>
-        <w:rPr>
-          <w:rFonts w:ascii="Times New Roman" w:hAnsi="Times New Roman" w:cs="Times New Roman"/>
-          <w:b/>
-          <w:sz w:val="24"/>
-          <w:szCs w:val="24"/>
-        </w:rPr>
-      </w:pPr>
-    </w:p>
-    <w:p>
-      <w:pPr>
-        <w:spacing w:after="0" w:line="360" w:lineRule="auto"/>
-        <w:jc w:val="center"/>
-        <w:rPr>
-          <w:rFonts w:ascii="Times New Roman" w:hAnsi="Times New Roman" w:cs="Times New Roman"/>
-          <w:b/>
-          <w:sz w:val="24"/>
-          <w:szCs w:val="24"/>
-        </w:rPr>
-      </w:pPr>
-    </w:p>
-    <w:p>
-      <w:pPr>
-        <w:spacing w:after="0" w:line="360" w:lineRule="auto"/>
-        <w:jc w:val="center"/>
-        <w:rPr>
-          <w:rFonts w:ascii="Times New Roman" w:hAnsi="Times New Roman" w:cs="Times New Roman"/>
-          <w:b/>
-          <w:sz w:val="24"/>
-          <w:szCs w:val="24"/>
-        </w:rPr>
-      </w:pPr>
-    </w:p>
-    <w:p>
-      <w:pPr>
-        <w:spacing w:after="0" w:line="360" w:lineRule="auto"/>
-        <w:jc w:val="center"/>
-        <w:rPr>
-          <w:rFonts w:ascii="Times New Roman" w:hAnsi="Times New Roman" w:cs="Times New Roman"/>
-          <w:b/>
-          <w:sz w:val="24"/>
-          <w:szCs w:val="24"/>
-        </w:rPr>
-      </w:pPr>
-    </w:p>
-    <w:p>
-      <w:pPr>
-        <w:spacing w:after="0" w:line="360" w:lineRule="auto"/>
-        <w:jc w:val="center"/>
-        <w:rPr>
-          <w:rFonts w:ascii="Times New Roman" w:hAnsi="Times New Roman" w:cs="Times New Roman"/>
-          <w:b/>
-          <w:sz w:val="24"/>
-          <w:szCs w:val="24"/>
-        </w:rPr>
-      </w:pPr>
-    </w:p>
-    <w:p>
-      <w:pPr>
-        <w:spacing w:after="0" w:line="360" w:lineRule="auto"/>
-        <w:jc w:val="center"/>
-        <w:rPr>
-          <w:rFonts w:ascii="Times New Roman" w:hAnsi="Times New Roman" w:cs="Times New Roman"/>
-          <w:b/>
-          <w:sz w:val="24"/>
-          <w:szCs w:val="24"/>
-        </w:rPr>
-      </w:pPr>
-    </w:p>
-    <w:p>
-      <w:pPr>
-        <w:spacing w:after="0" w:line="360" w:lineRule="auto"/>
-        <w:jc w:val="center"/>
-        <w:rPr>
-          <w:rFonts w:ascii="Times New Roman" w:hAnsi="Times New Roman" w:cs="Times New Roman"/>
-          <w:b/>
-          <w:sz w:val="24"/>
-          <w:szCs w:val="24"/>
-        </w:rPr>
-      </w:pPr>
-    </w:p>
-    <w:p>
-      <w:pPr>
-        <w:spacing w:after="0" w:line="360" w:lineRule="auto"/>
-        <w:jc w:val="center"/>
-        <w:rPr>
-          <w:rFonts w:ascii="Times New Roman" w:hAnsi="Times New Roman" w:cs="Times New Roman"/>
-          <w:b/>
-          <w:sz w:val="24"/>
-          <w:szCs w:val="24"/>
-        </w:rPr>
-      </w:pPr>
-    </w:p>
-    <w:p>
-      <w:pPr>
-        <w:spacing w:after="0" w:line="360" w:lineRule="auto"/>
-        <w:jc w:val="center"/>
-        <w:rPr>
-          <w:rFonts w:ascii="Times New Roman" w:hAnsi="Times New Roman" w:cs="Times New Roman"/>
-          <w:b/>
-          <w:sz w:val="24"/>
-          <w:szCs w:val="24"/>
-        </w:rPr>
-      </w:pPr>
-    </w:p>
-    <w:p>
-      <w:pPr>
-        <w:spacing w:after="0" w:line="360" w:lineRule="auto"/>
-        <w:jc w:val="center"/>
-        <w:rPr>
-          <w:rFonts w:ascii="Times New Roman" w:hAnsi="Times New Roman" w:cs="Times New Roman"/>
-          <w:b/>
-          <w:sz w:val="24"/>
-          <w:szCs w:val="24"/>
-        </w:rPr>
-      </w:pPr>
-      <w:r>
-        <w:rPr>
-          <w:rFonts w:ascii="Times New Roman" w:hAnsi="Times New Roman" w:cs="Times New Roman"/>
-          <w:b/>
-          <w:sz w:val="24"/>
-          <w:szCs w:val="24"/>
-        </w:rPr>
-        <w:t xml:space="preserve">Cerro Largo, </w:t>
-      </w:r>
-      <w:proofErr w:type="gramStart"/>
-      <w:r>
-        <w:rPr>
-          <w:rFonts w:ascii="Times New Roman" w:hAnsi="Times New Roman" w:cs="Times New Roman"/>
-          <w:b/>
-          <w:sz w:val="24"/>
-          <w:szCs w:val="24"/>
-        </w:rPr>
-        <w:t>RS</w:t>
-      </w:r>
-      <w:proofErr w:type="gramEnd"/>
-    </w:p>
-    <w:p>
-      <w:pPr>
-        <w:spacing w:after="0" w:line="360" w:lineRule="auto"/>
-        <w:jc w:val="center"/>
-        <w:rPr>
-          <w:rFonts w:ascii="Times New Roman" w:hAnsi="Times New Roman" w:cs="Times New Roman"/>
-          <w:b/>
-          <w:sz w:val="24"/>
-          <w:szCs w:val="24"/>
-        </w:rPr>
-      </w:pPr>
-      <w:r>
-        <w:rPr>
-          <w:rFonts w:ascii="Times New Roman" w:hAnsi="Times New Roman" w:cs="Times New Roman"/>
-          <w:b/>
-          <w:sz w:val="24"/>
-          <w:szCs w:val="24"/>
-        </w:rPr>
-        <w:t>Fevereiro de 2014</w:t>
+        <w:t>Cleusa Lid</w:t>
+      </w:r>
+      <w:r>
+        <w:rPr>
+          <w:rFonts w:ascii="Times New Roman" w:hAnsi="Times New Roman" w:cs="Times New Roman"/>
+          <w:b/>
+          <w:sz w:val="24"/>
+          <w:szCs w:val="24"/>
+        </w:rPr>
+        <w:t>i</w:t>
       </w:r>
       <w:bookmarkStart w:id="0" w:name="_GoBack"/>
       <w:bookmarkEnd w:id="0"/>
+      <w:r>
+        <w:rPr>
+          <w:rFonts w:ascii="Times New Roman" w:hAnsi="Times New Roman" w:cs="Times New Roman"/>
+          <w:b/>
+          <w:sz w:val="24"/>
+          <w:szCs w:val="24"/>
+        </w:rPr>
+        <w:t>ane Both</w:t>
+      </w:r>
+    </w:p>
+    <w:p>
+      <w:pPr>
+        <w:spacing w:after="0" w:line="360" w:lineRule="auto"/>
+        <w:jc w:val="center"/>
+        <w:rPr>
+          <w:rFonts w:ascii="Times New Roman" w:hAnsi="Times New Roman" w:cs="Times New Roman"/>
+          <w:b/>
+          <w:sz w:val="24"/>
+          <w:szCs w:val="24"/>
+        </w:rPr>
+      </w:pPr>
+      <w:r>
+        <w:rPr>
+          <w:rFonts w:ascii="Times New Roman" w:hAnsi="Times New Roman" w:cs="Times New Roman"/>
+          <w:b/>
+          <w:sz w:val="24"/>
+          <w:szCs w:val="24"/>
+        </w:rPr>
+        <w:t xml:space="preserve">Débora </w:t>
+      </w:r>
+      <w:proofErr w:type="spellStart"/>
+      <w:r>
+        <w:rPr>
+          <w:rFonts w:ascii="Times New Roman" w:hAnsi="Times New Roman" w:cs="Times New Roman"/>
+          <w:b/>
+          <w:sz w:val="24"/>
+          <w:szCs w:val="24"/>
+        </w:rPr>
+        <w:t>Kélli</w:t>
+      </w:r>
+      <w:proofErr w:type="spellEnd"/>
+      <w:r>
+        <w:rPr>
+          <w:rFonts w:ascii="Times New Roman" w:hAnsi="Times New Roman" w:cs="Times New Roman"/>
+          <w:b/>
+          <w:sz w:val="24"/>
+          <w:szCs w:val="24"/>
+        </w:rPr>
+        <w:t xml:space="preserve"> Freitas de Melo</w:t>
+      </w:r>
+    </w:p>
+    <w:p>
+      <w:pPr>
+        <w:spacing w:after="0" w:line="360" w:lineRule="auto"/>
+        <w:jc w:val="center"/>
+        <w:rPr>
+          <w:rFonts w:ascii="Times New Roman" w:hAnsi="Times New Roman" w:cs="Times New Roman"/>
+          <w:b/>
+          <w:sz w:val="24"/>
+          <w:szCs w:val="24"/>
+        </w:rPr>
+      </w:pPr>
+      <w:r>
+        <w:rPr>
+          <w:rFonts w:ascii="Times New Roman" w:hAnsi="Times New Roman" w:cs="Times New Roman"/>
+          <w:b/>
+          <w:sz w:val="24"/>
+          <w:szCs w:val="24"/>
+        </w:rPr>
+        <w:t xml:space="preserve">Diego </w:t>
+      </w:r>
+      <w:proofErr w:type="spellStart"/>
+      <w:r>
+        <w:rPr>
+          <w:rFonts w:ascii="Times New Roman" w:hAnsi="Times New Roman" w:cs="Times New Roman"/>
+          <w:b/>
+          <w:sz w:val="24"/>
+          <w:szCs w:val="24"/>
+        </w:rPr>
+        <w:t>Bertão</w:t>
+      </w:r>
+      <w:proofErr w:type="spellEnd"/>
+    </w:p>
+    <w:p>
+      <w:pPr>
+        <w:spacing w:after="0" w:line="360" w:lineRule="auto"/>
+        <w:jc w:val="center"/>
+        <w:rPr>
+          <w:rFonts w:ascii="Times New Roman" w:hAnsi="Times New Roman" w:cs="Times New Roman"/>
+          <w:b/>
+          <w:sz w:val="24"/>
+          <w:szCs w:val="24"/>
+        </w:rPr>
+      </w:pPr>
+      <w:r>
+        <w:rPr>
+          <w:rFonts w:ascii="Times New Roman" w:hAnsi="Times New Roman" w:cs="Times New Roman"/>
+          <w:b/>
+          <w:sz w:val="24"/>
+          <w:szCs w:val="24"/>
+        </w:rPr>
+        <w:t xml:space="preserve">Gabriela Lino </w:t>
+      </w:r>
+      <w:proofErr w:type="spellStart"/>
+      <w:r>
+        <w:rPr>
+          <w:rFonts w:ascii="Times New Roman" w:hAnsi="Times New Roman" w:cs="Times New Roman"/>
+          <w:b/>
+          <w:sz w:val="24"/>
+          <w:szCs w:val="24"/>
+        </w:rPr>
+        <w:t>Kleinubing</w:t>
+      </w:r>
+      <w:proofErr w:type="spellEnd"/>
+    </w:p>
+    <w:p>
+      <w:pPr>
+        <w:spacing w:after="0" w:line="360" w:lineRule="auto"/>
+        <w:jc w:val="center"/>
+        <w:rPr>
+          <w:rFonts w:ascii="Times New Roman" w:hAnsi="Times New Roman" w:cs="Times New Roman"/>
+          <w:b/>
+          <w:sz w:val="24"/>
+          <w:szCs w:val="24"/>
+        </w:rPr>
+      </w:pPr>
+    </w:p>
+    <w:p>
+      <w:pPr>
+        <w:spacing w:after="0" w:line="360" w:lineRule="auto"/>
+        <w:jc w:val="center"/>
+        <w:rPr>
+          <w:rFonts w:ascii="Times New Roman" w:hAnsi="Times New Roman" w:cs="Times New Roman"/>
+          <w:b/>
+          <w:sz w:val="24"/>
+          <w:szCs w:val="24"/>
+        </w:rPr>
+      </w:pPr>
+    </w:p>
+    <w:p>
+      <w:pPr>
+        <w:spacing w:after="0" w:line="360" w:lineRule="auto"/>
+        <w:jc w:val="center"/>
+        <w:rPr>
+          <w:rFonts w:ascii="Times New Roman" w:hAnsi="Times New Roman" w:cs="Times New Roman"/>
+          <w:b/>
+          <w:sz w:val="24"/>
+          <w:szCs w:val="24"/>
+        </w:rPr>
+      </w:pPr>
+    </w:p>
+    <w:p>
+      <w:pPr>
+        <w:spacing w:after="0" w:line="360" w:lineRule="auto"/>
+        <w:jc w:val="center"/>
+        <w:rPr>
+          <w:rFonts w:ascii="Times New Roman" w:hAnsi="Times New Roman" w:cs="Times New Roman"/>
+          <w:b/>
+          <w:sz w:val="24"/>
+          <w:szCs w:val="24"/>
+        </w:rPr>
+      </w:pPr>
+    </w:p>
+    <w:p>
+      <w:pPr>
+        <w:spacing w:after="0" w:line="360" w:lineRule="auto"/>
+        <w:jc w:val="center"/>
+        <w:rPr>
+          <w:rFonts w:ascii="Times New Roman" w:hAnsi="Times New Roman" w:cs="Times New Roman"/>
+          <w:b/>
+          <w:sz w:val="24"/>
+          <w:szCs w:val="24"/>
+        </w:rPr>
+      </w:pPr>
+    </w:p>
+    <w:p>
+      <w:pPr>
+        <w:spacing w:after="0" w:line="360" w:lineRule="auto"/>
+        <w:jc w:val="center"/>
+        <w:rPr>
+          <w:rFonts w:ascii="Times New Roman" w:hAnsi="Times New Roman" w:cs="Times New Roman"/>
+          <w:b/>
+          <w:sz w:val="24"/>
+          <w:szCs w:val="24"/>
+        </w:rPr>
+      </w:pPr>
+    </w:p>
+    <w:p>
+      <w:pPr>
+        <w:spacing w:after="0" w:line="360" w:lineRule="auto"/>
+        <w:jc w:val="center"/>
+        <w:rPr>
+          <w:rFonts w:ascii="Times New Roman" w:hAnsi="Times New Roman" w:cs="Times New Roman"/>
+          <w:b/>
+          <w:sz w:val="24"/>
+          <w:szCs w:val="24"/>
+        </w:rPr>
+      </w:pPr>
+    </w:p>
+    <w:p>
+      <w:pPr>
+        <w:spacing w:after="0" w:line="360" w:lineRule="auto"/>
+        <w:jc w:val="center"/>
+        <w:rPr>
+          <w:rFonts w:ascii="Times New Roman" w:hAnsi="Times New Roman" w:cs="Times New Roman"/>
+          <w:b/>
+          <w:sz w:val="24"/>
+          <w:szCs w:val="24"/>
+        </w:rPr>
+      </w:pPr>
+    </w:p>
+    <w:p>
+      <w:pPr>
+        <w:spacing w:after="0" w:line="360" w:lineRule="auto"/>
+        <w:jc w:val="center"/>
+        <w:rPr>
+          <w:rFonts w:ascii="Times New Roman" w:hAnsi="Times New Roman" w:cs="Times New Roman"/>
+          <w:b/>
+          <w:sz w:val="24"/>
+          <w:szCs w:val="24"/>
+        </w:rPr>
+      </w:pPr>
+      <w:r>
+        <w:rPr>
+          <w:rFonts w:ascii="Times New Roman" w:hAnsi="Times New Roman" w:cs="Times New Roman"/>
+          <w:b/>
+          <w:sz w:val="24"/>
+          <w:szCs w:val="24"/>
+        </w:rPr>
+        <w:t>Questionário sobre Mecânica Clássica</w:t>
+      </w:r>
+      <w:r>
+        <w:rPr>
+          <w:rFonts w:ascii="Times New Roman" w:hAnsi="Times New Roman" w:cs="Times New Roman"/>
+          <w:b/>
+          <w:sz w:val="24"/>
+          <w:szCs w:val="24"/>
+        </w:rPr>
+        <w:t xml:space="preserve">: </w:t>
+      </w:r>
+      <w:r>
+        <w:rPr>
+          <w:rFonts w:ascii="Times New Roman" w:hAnsi="Times New Roman" w:cs="Times New Roman"/>
+          <w:b/>
+          <w:sz w:val="24"/>
+          <w:szCs w:val="24"/>
+        </w:rPr>
+        <w:t>Colisões</w:t>
+      </w:r>
+    </w:p>
+    <w:p>
+      <w:pPr>
+        <w:spacing w:after="0" w:line="360" w:lineRule="auto"/>
+        <w:jc w:val="center"/>
+        <w:rPr>
+          <w:rFonts w:ascii="Times New Roman" w:hAnsi="Times New Roman" w:cs="Times New Roman"/>
+          <w:b/>
+          <w:sz w:val="24"/>
+          <w:szCs w:val="24"/>
+        </w:rPr>
+      </w:pPr>
+    </w:p>
+    <w:p>
+      <w:pPr>
+        <w:spacing w:after="0" w:line="360" w:lineRule="auto"/>
+        <w:jc w:val="center"/>
+        <w:rPr>
+          <w:rFonts w:ascii="Times New Roman" w:hAnsi="Times New Roman" w:cs="Times New Roman"/>
+          <w:b/>
+          <w:sz w:val="24"/>
+          <w:szCs w:val="24"/>
+        </w:rPr>
+      </w:pPr>
+    </w:p>
+    <w:p>
+      <w:pPr>
+        <w:spacing w:after="0" w:line="360" w:lineRule="auto"/>
+        <w:jc w:val="center"/>
+        <w:rPr>
+          <w:rFonts w:ascii="Times New Roman" w:hAnsi="Times New Roman" w:cs="Times New Roman"/>
+          <w:b/>
+          <w:sz w:val="24"/>
+          <w:szCs w:val="24"/>
+        </w:rPr>
+      </w:pPr>
+    </w:p>
+    <w:p>
+      <w:pPr>
+        <w:spacing w:after="0" w:line="360" w:lineRule="auto"/>
+        <w:jc w:val="center"/>
+        <w:rPr>
+          <w:rFonts w:ascii="Times New Roman" w:hAnsi="Times New Roman" w:cs="Times New Roman"/>
+          <w:b/>
+          <w:sz w:val="24"/>
+          <w:szCs w:val="24"/>
+        </w:rPr>
+      </w:pPr>
+    </w:p>
+    <w:p>
+      <w:pPr>
+        <w:spacing w:after="0" w:line="360" w:lineRule="auto"/>
+        <w:jc w:val="center"/>
+        <w:rPr>
+          <w:rFonts w:ascii="Times New Roman" w:hAnsi="Times New Roman" w:cs="Times New Roman"/>
+          <w:b/>
+          <w:sz w:val="24"/>
+          <w:szCs w:val="24"/>
+        </w:rPr>
+      </w:pPr>
+    </w:p>
+    <w:p>
+      <w:pPr>
+        <w:spacing w:after="0" w:line="360" w:lineRule="auto"/>
+        <w:jc w:val="center"/>
+        <w:rPr>
+          <w:rFonts w:ascii="Times New Roman" w:hAnsi="Times New Roman" w:cs="Times New Roman"/>
+          <w:b/>
+          <w:sz w:val="24"/>
+          <w:szCs w:val="24"/>
+        </w:rPr>
+      </w:pPr>
+    </w:p>
+    <w:p>
+      <w:pPr>
+        <w:spacing w:after="0" w:line="360" w:lineRule="auto"/>
+        <w:jc w:val="center"/>
+        <w:rPr>
+          <w:rFonts w:ascii="Times New Roman" w:hAnsi="Times New Roman" w:cs="Times New Roman"/>
+          <w:b/>
+          <w:sz w:val="24"/>
+          <w:szCs w:val="24"/>
+        </w:rPr>
+      </w:pPr>
+    </w:p>
+    <w:p>
+      <w:pPr>
+        <w:spacing w:after="0" w:line="360" w:lineRule="auto"/>
+        <w:jc w:val="center"/>
+        <w:rPr>
+          <w:rFonts w:ascii="Times New Roman" w:hAnsi="Times New Roman" w:cs="Times New Roman"/>
+          <w:b/>
+          <w:sz w:val="24"/>
+          <w:szCs w:val="24"/>
+        </w:rPr>
+      </w:pPr>
+    </w:p>
+    <w:p>
+      <w:pPr>
+        <w:spacing w:after="0" w:line="360" w:lineRule="auto"/>
+        <w:jc w:val="center"/>
+        <w:rPr>
+          <w:rFonts w:ascii="Times New Roman" w:hAnsi="Times New Roman" w:cs="Times New Roman"/>
+          <w:b/>
+          <w:sz w:val="24"/>
+          <w:szCs w:val="24"/>
+        </w:rPr>
+      </w:pPr>
+    </w:p>
+    <w:p>
+      <w:pPr>
+        <w:spacing w:after="0" w:line="360" w:lineRule="auto"/>
+        <w:jc w:val="center"/>
+        <w:rPr>
+          <w:rFonts w:ascii="Times New Roman" w:hAnsi="Times New Roman" w:cs="Times New Roman"/>
+          <w:b/>
+          <w:sz w:val="24"/>
+          <w:szCs w:val="24"/>
+        </w:rPr>
+      </w:pPr>
+    </w:p>
+    <w:p>
+      <w:pPr>
+        <w:spacing w:after="0" w:line="360" w:lineRule="auto"/>
+        <w:jc w:val="center"/>
+        <w:rPr>
+          <w:rFonts w:ascii="Times New Roman" w:hAnsi="Times New Roman" w:cs="Times New Roman"/>
+          <w:b/>
+          <w:sz w:val="24"/>
+          <w:szCs w:val="24"/>
+        </w:rPr>
+      </w:pPr>
+      <w:r>
+        <w:rPr>
+          <w:rFonts w:ascii="Times New Roman" w:hAnsi="Times New Roman" w:cs="Times New Roman"/>
+          <w:b/>
+          <w:sz w:val="24"/>
+          <w:szCs w:val="24"/>
+        </w:rPr>
+        <w:t xml:space="preserve">Cerro Largo, </w:t>
+      </w:r>
+      <w:proofErr w:type="gramStart"/>
+      <w:r>
+        <w:rPr>
+          <w:rFonts w:ascii="Times New Roman" w:hAnsi="Times New Roman" w:cs="Times New Roman"/>
+          <w:b/>
+          <w:sz w:val="24"/>
+          <w:szCs w:val="24"/>
+        </w:rPr>
+        <w:t>RS</w:t>
+      </w:r>
+      <w:proofErr w:type="gramEnd"/>
+    </w:p>
+    <w:p>
+      <w:pPr>
+        <w:spacing w:after="0" w:line="360" w:lineRule="auto"/>
+        <w:jc w:val="center"/>
+        <w:rPr>
+          <w:rFonts w:ascii="Times New Roman" w:hAnsi="Times New Roman" w:cs="Times New Roman"/>
+          <w:b/>
+          <w:sz w:val="24"/>
+          <w:szCs w:val="24"/>
+        </w:rPr>
+      </w:pPr>
+      <w:r>
+        <w:rPr>
+          <w:rFonts w:ascii="Times New Roman" w:hAnsi="Times New Roman" w:cs="Times New Roman"/>
+          <w:b/>
+          <w:sz w:val="24"/>
+          <w:szCs w:val="24"/>
+        </w:rPr>
+        <w:t>Fevereiro de 2014</w:t>
+      </w:r>
     </w:p>
     <w:sectPr>
       <w:pgSz w:w="11906" w:h="16838" w:code="9"/>

</xml_diff>